<commit_message>
update: jasper report print-pretty
</commit_message>
<xml_diff>
--- a/HƯỚNG DẪN AE PAYMENT BẰNG VNPAY.docx
+++ b/HƯỚNG DẪN AE PAYMENT BẰNG VNPAY.docx
@@ -267,7 +267,24 @@
           <w:sz w:val="24"/>
           <w:szCs w:val="24"/>
         </w:rPr>
-        <w:t>ngrok http 5181</w:t>
+        <w:t xml:space="preserve">ngrok http </w:t>
+      </w:r>
+      <w:r>
+        <w:rPr>
+          <w:rFonts w:ascii="Times New Roman" w:hAnsi="Times New Roman" w:cs="Times New Roman"/>
+          <w:color w:val="FF0000"/>
+          <w:sz w:val="24"/>
+          <w:szCs w:val="24"/>
+        </w:rPr>
+        <w:t xml:space="preserve">8084 </w:t>
+      </w:r>
+      <w:r>
+        <w:rPr>
+          <w:rFonts w:ascii="Times New Roman" w:hAnsi="Times New Roman" w:cs="Times New Roman"/>
+          <w:sz w:val="24"/>
+          <w:szCs w:val="24"/>
+        </w:rPr>
+        <w:t>nha (xem trong application-dev.yml).</w:t>
       </w:r>
     </w:p>
     <w:p>
@@ -320,7 +337,7 @@
             <w:sz w:val="24"/>
             <w:szCs w:val="24"/>
           </w:rPr>
-          <w:t>http://localhost:5181</w:t>
+          <w:t>http://localhost:8084</w:t>
         </w:r>
       </w:hyperlink>
     </w:p>
@@ -1030,31 +1047,39 @@
           <w:sz w:val="24"/>
           <w:szCs w:val="24"/>
         </w:rPr>
-        <w:t xml:space="preserve">Ae mở file application.yml ở backend, copy </w:t>
-      </w:r>
-      <w:r>
-        <w:rPr>
-          <w:rFonts w:ascii="Times New Roman" w:hAnsi="Times New Roman" w:cs="Times New Roman"/>
-          <w:sz w:val="24"/>
-          <w:szCs w:val="24"/>
-        </w:rPr>
-        <w:t>vnp_TmnCode</w:t>
-      </w:r>
-      <w:r>
-        <w:rPr>
-          <w:rFonts w:ascii="Times New Roman" w:hAnsi="Times New Roman" w:cs="Times New Roman"/>
-          <w:sz w:val="24"/>
-          <w:szCs w:val="24"/>
-        </w:rPr>
-        <w:t xml:space="preserve">, </w:t>
-      </w:r>
-      <w:r>
-        <w:rPr>
-          <w:rFonts w:ascii="Times New Roman" w:hAnsi="Times New Roman" w:cs="Times New Roman"/>
-          <w:sz w:val="24"/>
-          <w:szCs w:val="24"/>
-        </w:rPr>
-        <w:t>vnp_HashSecret</w:t>
+        <w:t>Ae mở file application</w:t>
+      </w:r>
+      <w:r>
+        <w:rPr>
+          <w:rFonts w:ascii="Times New Roman" w:hAnsi="Times New Roman" w:cs="Times New Roman"/>
+          <w:sz w:val="24"/>
+          <w:szCs w:val="24"/>
+        </w:rPr>
+        <w:t>-dev</w:t>
+      </w:r>
+      <w:r>
+        <w:rPr>
+          <w:rFonts w:ascii="Times New Roman" w:hAnsi="Times New Roman" w:cs="Times New Roman"/>
+          <w:sz w:val="24"/>
+          <w:szCs w:val="24"/>
+        </w:rPr>
+        <w:t>.yml ở backend</w:t>
+      </w:r>
+      <w:r>
+        <w:rPr>
+          <w:rFonts w:ascii="Times New Roman" w:hAnsi="Times New Roman" w:cs="Times New Roman"/>
+          <w:sz w:val="24"/>
+          <w:szCs w:val="24"/>
+        </w:rPr>
+        <w:t xml:space="preserve"> bookvexe-payment-service</w:t>
+      </w:r>
+      <w:r>
+        <w:rPr>
+          <w:rFonts w:ascii="Times New Roman" w:hAnsi="Times New Roman" w:cs="Times New Roman"/>
+          <w:sz w:val="24"/>
+          <w:szCs w:val="24"/>
+        </w:rPr>
+        <w:t>, copy vnp_TmnCode, vnp_HashSecret</w:t>
       </w:r>
       <w:r>
         <w:rPr>
@@ -1366,11 +1391,29 @@
         <w:spacing w:after="0" w:line="285" w:lineRule="atLeast"/>
         <w:rPr>
           <w:rFonts w:ascii="Consolas" w:eastAsia="Times New Roman" w:hAnsi="Consolas" w:cs="Times New Roman"/>
+          <w:color w:val="F1FA8C"/>
+          <w:sz w:val="21"/>
+          <w:szCs w:val="21"/>
+        </w:rPr>
+      </w:pPr>
+      <w:r>
+        <w:rPr>
+          <w:rFonts w:ascii="Consolas" w:eastAsia="Times New Roman" w:hAnsi="Consolas" w:cs="Times New Roman"/>
           <w:color w:val="F8F8F2"/>
           <w:sz w:val="21"/>
           <w:szCs w:val="21"/>
         </w:rPr>
-      </w:pPr>
+        <w:t xml:space="preserve">  </w:t>
+      </w:r>
+      <w:r>
+        <w:rPr>
+          <w:rFonts w:ascii="Consolas" w:eastAsia="Times New Roman" w:hAnsi="Consolas" w:cs="Times New Roman"/>
+          <w:color w:val="8BE9FD"/>
+          <w:sz w:val="21"/>
+          <w:szCs w:val="21"/>
+        </w:rPr>
+        <w:t>frontendReturnUrl</w:t>
+      </w:r>
       <w:r>
         <w:rPr>
           <w:rFonts w:ascii="Consolas" w:eastAsia="Times New Roman" w:hAnsi="Consolas" w:cs="Times New Roman"/>
@@ -1378,24 +1421,6 @@
           <w:sz w:val="21"/>
           <w:szCs w:val="21"/>
         </w:rPr>
-        <w:t xml:space="preserve">  </w:t>
-      </w:r>
-      <w:r>
-        <w:rPr>
-          <w:rFonts w:ascii="Consolas" w:eastAsia="Times New Roman" w:hAnsi="Consolas" w:cs="Times New Roman"/>
-          <w:color w:val="8BE9FD"/>
-          <w:sz w:val="21"/>
-          <w:szCs w:val="21"/>
-        </w:rPr>
-        <w:t>frontendReturnUrl</w:t>
-      </w:r>
-      <w:r>
-        <w:rPr>
-          <w:rFonts w:ascii="Consolas" w:eastAsia="Times New Roman" w:hAnsi="Consolas" w:cs="Times New Roman"/>
-          <w:color w:val="F8F8F2"/>
-          <w:sz w:val="21"/>
-          <w:szCs w:val="21"/>
-        </w:rPr>
         <w:t xml:space="preserve">: </w:t>
       </w:r>
       <w:r>
@@ -1406,6 +1431,39 @@
           <w:szCs w:val="21"/>
         </w:rPr>
         <w:t>http://localhost:5173/payment/vnpay-return</w:t>
+      </w:r>
+    </w:p>
+    <w:p>
+      <w:pPr>
+        <w:pStyle w:val="ListParagraph"/>
+        <w:numPr>
+          <w:ilvl w:val="0"/>
+          <w:numId w:val="3"/>
+        </w:numPr>
+        <w:spacing w:after="0"/>
+        <w:rPr>
+          <w:rFonts w:ascii="Times New Roman" w:hAnsi="Times New Roman" w:cs="Times New Roman"/>
+          <w:sz w:val="24"/>
+          <w:szCs w:val="24"/>
+        </w:rPr>
+      </w:pPr>
+      <w:r>
+        <w:rPr>
+          <w:rFonts w:ascii="Times New Roman" w:hAnsi="Times New Roman" w:cs="Times New Roman"/>
+          <w:sz w:val="24"/>
+          <w:szCs w:val="24"/>
+        </w:rPr>
+        <w:t xml:space="preserve">Ae vô file .env của bms-user đổi link renee thành link của </w:t>
+      </w:r>
+      <w:bookmarkStart w:id="0" w:name="_GoBack"/>
+      <w:bookmarkEnd w:id="0"/>
+      <w:r>
+        <w:rPr>
+          <w:rFonts w:ascii="Times New Roman" w:hAnsi="Times New Roman" w:cs="Times New Roman"/>
+          <w:sz w:val="24"/>
+          <w:szCs w:val="24"/>
+        </w:rPr>
+        <w:t>ae</w:t>
       </w:r>
     </w:p>
     <w:p>
@@ -1511,8 +1569,6 @@
         </w:rPr>
         <w:t xml:space="preserve"> Hoặc đổi port khác thì đổi frontendReturnUrl.</w:t>
       </w:r>
-      <w:bookmarkStart w:id="0" w:name="_GoBack"/>
-      <w:bookmarkEnd w:id="0"/>
     </w:p>
     <w:p>
       <w:pPr>
@@ -2238,6 +2294,7 @@
   <w:style w:type="character" w:default="1" w:styleId="DefaultParagraphFont">
     <w:name w:val="Default Paragraph Font"/>
     <w:uiPriority w:val="1"/>
+    <w:semiHidden/>
     <w:unhideWhenUsed/>
   </w:style>
   <w:style w:type="table" w:default="1" w:styleId="TableNormal">

</xml_diff>